<commit_message>
final changes to P1
</commit_message>
<xml_diff>
--- a/P1-perceptual-phenomenon/P1-AManer_05282016.docx
+++ b/P1-perceptual-phenomenon/P1-AManer_05282016.docx
@@ -8,13 +8,8 @@
       </w:r>
     </w:p>
     <w:p>
-      <w:proofErr w:type="spellStart"/>
-      <w:r>
-        <w:t>Udacity</w:t>
-      </w:r>
-      <w:proofErr w:type="spellEnd"/>
-      <w:r>
-        <w:t xml:space="preserve"> Data Analyst Nanodegree</w:t>
+      <w:r>
+        <w:t>Udacity Data Analyst Nanodegree</w:t>
       </w:r>
     </w:p>
     <w:p>
@@ -94,65 +89,13 @@
         <w:t xml:space="preserve">out the colors from congruent and incongruent lists of the same size.  </w:t>
       </w:r>
       <w:r>
-        <w:t>Since these are paired (dependent) sample</w:t>
-      </w:r>
-      <w:r>
-        <w:t xml:space="preserve">s, </w:t>
-      </w:r>
-      <w:r>
-        <w:t xml:space="preserve">we are interested in the average difference between the incongruent and congruent times.  If we let </w:t>
-      </w:r>
-      <m:oMath>
-        <m:sSub>
-          <m:sSubPr>
-            <m:ctrlPr>
-              <w:rPr>
-                <w:rFonts w:ascii="Cambria Math" w:hAnsi="Cambria Math"/>
-                <w:i/>
-              </w:rPr>
-            </m:ctrlPr>
-          </m:sSubPr>
-          <m:e>
-            <m:r>
-              <w:rPr>
-                <w:rFonts w:ascii="Cambria Math" w:hAnsi="Cambria Math"/>
-              </w:rPr>
-              <m:t>μ</m:t>
-            </m:r>
-          </m:e>
-          <m:sub>
-            <m:r>
-              <w:rPr>
-                <w:rFonts w:ascii="Cambria Math" w:hAnsi="Cambria Math"/>
-              </w:rPr>
-              <m:t>I-C</m:t>
-            </m:r>
-          </m:sub>
-        </m:sSub>
-      </m:oMath>
-      <w:r>
-        <w:t xml:space="preserve"> be the average difference (incongruent minus congruent) betw</w:t>
-      </w:r>
-      <w:proofErr w:type="spellStart"/>
-      <w:r>
-        <w:t>een</w:t>
-      </w:r>
-      <w:proofErr w:type="spellEnd"/>
-      <w:r>
-        <w:t xml:space="preserve"> subjects’ times, then the null hypothesis is </w:t>
-      </w:r>
-      <w:proofErr w:type="gramStart"/>
-      <w:r>
-        <w:t>written</w:t>
-      </w:r>
-      <w:proofErr w:type="gramEnd"/>
-      <w:r>
-        <w:t xml:space="preserve"> as</w:t>
-      </w:r>
-      <w:r>
-        <w:t>:</w:t>
-      </w:r>
-    </w:p>
+        <w:t>We are interested in testing for a difference in the congruent and incongruent population means, so our null hypothesis is written as:</w:t>
+      </w:r>
+      <w:r>
+        <w:t xml:space="preserve">  </w:t>
+      </w:r>
+    </w:p>
+    <w:p/>
     <w:p>
       <m:oMathPara>
         <m:oMath>
@@ -223,6 +166,7 @@
         </m:oMath>
       </m:oMathPara>
     </w:p>
+    <w:p/>
     <w:p>
       <w:r>
         <w:t xml:space="preserve">The alternate hypothesis would depend on whether or not the researcher is testing for a difference between the two or believes it will take longer for a person to read the colors from an incongruent list than from a congruent list.  If the researcher </w:t>
@@ -234,6 +178,7 @@
         <w:t>, then the alternate would be written as:</w:t>
       </w:r>
     </w:p>
+    <w:p/>
     <w:p>
       <m:oMathPara>
         <m:oMath>
@@ -304,6 +249,7 @@
         </m:oMath>
       </m:oMathPara>
     </w:p>
+    <w:p/>
     <w:p>
       <w:r>
         <w:t xml:space="preserve">(If, however, the research </w:t>
@@ -391,8 +337,12 @@
       </w:r>
     </w:p>
     <w:p/>
-    <w:p>
-      <w:r>
+    <w:p/>
+    <w:p/>
+    <w:p/>
+    <w:p>
+      <w:r>
+        <w:lastRenderedPageBreak/>
         <w:t>Question 2, part 2: What kind of statistical test do you expect to perform?</w:t>
       </w:r>
     </w:p>
@@ -405,15 +355,20 @@
         <w:t xml:space="preserve">(dependent) </w:t>
       </w:r>
       <w:r>
-        <w:t>samples, I expect to perform a t-test for a difference between two means.</w:t>
-      </w:r>
-      <w:r>
-        <w:t xml:space="preserve">  (They are paired samples because each row corresponds to a single subject.)</w:t>
-      </w:r>
-    </w:p>
-    <w:p>
-      <w:r>
-        <w:lastRenderedPageBreak/>
+        <w:t>samples</w:t>
+      </w:r>
+      <w:r>
+        <w:t xml:space="preserve"> and we have fewer than thirty (30) sample pairs and do not know the population variances, I would expect to perform a paired t-test.  </w:t>
+      </w:r>
+      <w:r>
+        <w:t>In order to perform this test, we must assume the congruent and incongruent populations to be normally distributed.  The histograms shown in response to question four below do not explicitly preclude this, so we should be able to proceed with the t-test.</w:t>
+      </w:r>
+      <w:bookmarkStart w:id="0" w:name="_GoBack"/>
+      <w:bookmarkEnd w:id="0"/>
+    </w:p>
+    <w:p/>
+    <w:p>
+      <w:r>
         <w:t>Question 3:  Report some descriptive statistics regarding this dataset.  Include at least one measure of central tendency and at least one measure of variability.</w:t>
       </w:r>
     </w:p>
@@ -1616,15 +1571,7 @@
     <w:p/>
     <w:p>
       <w:r>
-        <w:t xml:space="preserve">Question 5: Now, perform the statistical test and report your result.  What </w:t>
-      </w:r>
-      <w:proofErr w:type="gramStart"/>
-      <w:r>
-        <w:t>is</w:t>
-      </w:r>
-      <w:proofErr w:type="gramEnd"/>
-      <w:r>
-        <w:t xml:space="preserve"> your confidence level and your critical statistic value?  Do you reject the null hypothesis or fail to reject it?  Come to a conclusion in terms of the experiment task.  Did the result match up to your expectations?</w:t>
+        <w:t>Question 5: Now, perform the statistical test and report your result.  What is your confidence level and your critical statistic value?  Do you reject the null hypothesis or fail to reject it?  Come to a conclusion in terms of the experiment task.  Did the result match up to your expectations?</w:t>
       </w:r>
     </w:p>
     <w:p/>
@@ -2255,8 +2202,6 @@
       <w:pPr>
         <w:pStyle w:val="ListParagraph"/>
       </w:pPr>
-      <w:bookmarkStart w:id="0" w:name="_GoBack"/>
-      <w:bookmarkEnd w:id="0"/>
     </w:p>
     <w:sectPr>
       <w:pgSz w:w="12240" w:h="15840"/>

</xml_diff>